<commit_message>
minor changes to resume
</commit_message>
<xml_diff>
--- a/cover_letter_copies/ganeshrajk_cover.docx
+++ b/cover_letter_copies/ganeshrajk_cover.docx
@@ -4,7 +4,13 @@
   <w:body>
     <w:p>
       <w:r>
-        <w:t>Date: August 5, 2024</w:t>
+        <w:t xml:space="preserve">Date: August </w:t>
+      </w:r>
+      <w:r>
+        <w:t>6</w:t>
+      </w:r>
+      <w:r>
+        <w:t>, 2024</w:t>
       </w:r>
     </w:p>
     <w:p/>
@@ -15,41 +21,37 @@
     </w:p>
     <w:p>
       <w:r>
-        <w:t>Institute of Health, Health Care Policy and Aging Research</w:t>
-      </w:r>
-    </w:p>
-    <w:p>
-      <w:r>
-        <w:t>Rutgers University</w:t>
-      </w:r>
-    </w:p>
-    <w:p>
-      <w:r>
-        <w:t>New Brunswick, NJ</w:t>
+        <w:t>Penguin Random House</w:t>
       </w:r>
     </w:p>
     <w:p/>
     <w:p>
       <w:r>
-        <w:t>Research breakthroughs in the medical sector, though not always on the front page, have significant impacts positively benefiting the population. I am passionate about working in the healthcare industry, and Rutgers University, with its dedication to providing high-quality, accessible, and innovative research in health care policy and aging, offers an excellent environment to apply my skills and make a difference. I came across the opening for the Research Project Manager role at Rutgers University and am excited to apply.</w:t>
+        <w:t>I am writing to express my interest in the Data Analyst, Zeitgeist (Open to Remote) position at Penguin Random House, as advertised. With a passion for literature and a strong background in data analysis, I am excited about the opportunity to contribute to a company that leads the publishing industry with creativity, diversity, and innovation.</w:t>
       </w:r>
     </w:p>
     <w:p/>
     <w:p>
       <w:r>
-        <w:t>During my experience as a Data Analyst at Deloitte and Rutgers University, I delivered substantial value by transforming complex data into clear, actionable insights. At Deloitte, I managed a healthcare industry database with over 2 million patient visit records, employing advanced data analysis techniques to provide critical insights for strategic decision-making. My role involved leading cross-functional teams to develop dashboards and analytics that enabled clients to make highly informed decisions. By performing Named Entity Recognition using Amazon Comprehend and NLP techniques, I classified and integrated entities into the dataset, significantly enhancing query speed and accuracy.</w:t>
+        <w:t>During my experience as a Data Analyst at Rutgers University, I developed the skills to transform complex data into actionable insights that drive strategic decision-making. By using advanced data analysis techniques and tools like Python and Tableau, I have successfully improved operational efficiency and provided valuable insights to stakeholders. For instance, I worked on a project that involved analyzing student data to identify patterns affecting academic outcomes, which helped enhance student retention strategies.</w:t>
       </w:r>
     </w:p>
     <w:p/>
     <w:p>
       <w:r>
-        <w:t>My exposure to multiple industries during my career has deepened and refined my understanding of project management and data analytics, equipping me with the skills needed to lead research initiatives effectively. In addition to my technical expertise, I have honed my project management skills, successfully coordinating multidisciplinary teams to achieve research goals and ensure timely project delivery.</w:t>
+        <w:t>At Deloitte, I further honed my skills by working with a diverse range of industries, including the publishing sector. My ability to analyze large datasets and identify trends will be an asset to Penguin Random House's Zeitgeist team, where data-driven insights are essential for understanding market dynamics and reader preferences.</w:t>
       </w:r>
     </w:p>
     <w:p/>
     <w:p>
       <w:r>
-        <w:t>With my qualifications, I am confident in my ability to provide exceptional value to your team, aligning with Rutgers University’s commitment to innovation and excellence. Please let me know if you would like further information about my candidacy. I look forward to the opportunity to interview with your team.</w:t>
+        <w:t>Penguin Random House’s mission to foster a universal passion for reading resonates with me deeply. As an avid reader, I am thrilled at the prospect of contributing to an organization that values creativity and innovation in connecting authors with readers. I am particularly drawn to the opportunity to leverage data analytics to identify emerging trends and enhance the company's ability to serve its authors and audience effectively.</w:t>
+      </w:r>
+    </w:p>
+    <w:p/>
+    <w:p>
+      <w:r>
+        <w:t>I am eager to bring my expertise in data analysis and passion for literature to Penguin Random House and contribute to the Zeitgeist team’s success. Please let me know if you would like further information about my candidacy. I look forward to the opportunity to interview with your team and discuss how my skills align with the needs of your company.</w:t>
       </w:r>
     </w:p>
     <w:p/>
@@ -58,8 +60,6 @@
         <w:t>Thank you for your time and consideration.</w:t>
       </w:r>
     </w:p>
-    <w:p/>
-    <w:p/>
     <w:p/>
     <w:p/>
     <w:p>

</xml_diff>